<commit_message>
added cover letter and credit statement
</commit_message>
<xml_diff>
--- a/submission/highlights.docx
+++ b/submission/highlights.docx
@@ -81,7 +81,6 @@
           <w:szCs w:val="24"/>
         </w:rPr>
       </w:pPr>
-      <w:proofErr w:type="spellStart"/>
       <w:r>
         <w:rPr>
           <w:rFonts w:ascii="Times New Roman" w:hAnsi="Times New Roman" w:cs="Times New Roman"/>
@@ -92,7 +91,6 @@
         </w:rPr>
         <w:t>Karenia</w:t>
       </w:r>
-      <w:proofErr w:type="spellEnd"/>
       <w:r>
         <w:rPr>
           <w:rFonts w:ascii="Times New Roman" w:hAnsi="Times New Roman" w:cs="Times New Roman"/>
@@ -131,25 +129,23 @@
           <w:sz w:val="24"/>
           <w:szCs w:val="24"/>
         </w:rPr>
-        <w:t xml:space="preserve">Seagrasses were unimpacted during the </w:t>
+        <w:t>Seagrasses were unimpacted during the six</w:t>
       </w:r>
-      <w:proofErr w:type="gramStart"/>
       <w:r>
         <w:rPr>
           <w:rFonts w:ascii="Times New Roman" w:hAnsi="Times New Roman" w:cs="Times New Roman"/>
           <w:sz w:val="24"/>
           <w:szCs w:val="24"/>
         </w:rPr>
-        <w:t>six month</w:t>
+        <w:t>-</w:t>
       </w:r>
-      <w:proofErr w:type="gramEnd"/>
       <w:r>
         <w:rPr>
           <w:rFonts w:ascii="Times New Roman" w:hAnsi="Times New Roman" w:cs="Times New Roman"/>
           <w:sz w:val="24"/>
           <w:szCs w:val="24"/>
         </w:rPr>
-        <w:t xml:space="preserve"> study period </w:t>
+        <w:t xml:space="preserve">month study period </w:t>
       </w:r>
     </w:p>
     <w:sectPr>
@@ -406,6 +402,7 @@
     <w:lsdException w:name="HTML Sample" w:semiHidden="1" w:unhideWhenUsed="1"/>
     <w:lsdException w:name="HTML Typewriter" w:semiHidden="1" w:unhideWhenUsed="1"/>
     <w:lsdException w:name="HTML Variable" w:semiHidden="1" w:unhideWhenUsed="1"/>
+    <w:lsdException w:name="Normal Table" w:semiHidden="1" w:unhideWhenUsed="1"/>
     <w:lsdException w:name="annotation subject" w:semiHidden="1" w:unhideWhenUsed="1"/>
     <w:lsdException w:name="No List" w:semiHidden="1" w:unhideWhenUsed="1"/>
     <w:lsdException w:name="Outline List 1" w:semiHidden="1" w:unhideWhenUsed="1"/>
@@ -452,8 +449,10 @@
     <w:lsdException w:name="Table Subtle 2" w:semiHidden="1" w:unhideWhenUsed="1"/>
     <w:lsdException w:name="Table Web 1" w:semiHidden="1" w:unhideWhenUsed="1"/>
     <w:lsdException w:name="Table Web 2" w:semiHidden="1" w:unhideWhenUsed="1"/>
+    <w:lsdException w:name="Table Web 3" w:semiHidden="1" w:unhideWhenUsed="1"/>
     <w:lsdException w:name="Balloon Text" w:semiHidden="1" w:unhideWhenUsed="1"/>
     <w:lsdException w:name="Table Grid" w:uiPriority="39"/>
+    <w:lsdException w:name="Table Theme" w:semiHidden="1" w:unhideWhenUsed="1"/>
     <w:lsdException w:name="Placeholder Text" w:semiHidden="1"/>
     <w:lsdException w:name="No Spacing" w:uiPriority="1" w:qFormat="1"/>
     <w:lsdException w:name="Light Shading" w:uiPriority="60"/>

</xml_diff>